<commit_message>
Updated Class diagram on Final report
</commit_message>
<xml_diff>
--- a/TP_3_1_Report_Vikings.docx
+++ b/TP_3_1_Report_Vikings.docx
@@ -1,6 +1,6 @@
 
 <file path=word/document.xml><?xml version="1.0" encoding="utf-8"?>
-<w:document xmlns:wpc="http://schemas.microsoft.com/office/word/2010/wordprocessingCanvas" xmlns:cx="http://schemas.microsoft.com/office/drawing/2014/chartex" xmlns:cx1="http://schemas.microsoft.com/office/drawing/2015/9/8/chartex" xmlns:mc="http://schemas.openxmlformats.org/markup-compatibility/2006" xmlns:o="urn:schemas-microsoft-com:office:office" xmlns:r="http://schemas.openxmlformats.org/officeDocument/2006/relationships" xmlns:m="http://schemas.openxmlformats.org/officeDocument/2006/math" xmlns:v="urn:schemas-microsoft-com:vml" xmlns:wp14="http://schemas.microsoft.com/office/word/2010/wordprocessingDrawing" xmlns:wp="http://schemas.openxmlformats.org/drawingml/2006/wordprocessingDrawing" xmlns:w10="urn:schemas-microsoft-com:office:word" xmlns:w="http://schemas.openxmlformats.org/wordprocessingml/2006/main" xmlns:w14="http://schemas.microsoft.com/office/word/2010/wordml" xmlns:w15="http://schemas.microsoft.com/office/word/2012/wordml" xmlns:w16se="http://schemas.microsoft.com/office/word/2015/wordml/symex" xmlns:wpg="http://schemas.microsoft.com/office/word/2010/wordprocessingGroup" xmlns:wpi="http://schemas.microsoft.com/office/word/2010/wordprocessingInk" xmlns:wne="http://schemas.microsoft.com/office/word/2006/wordml" xmlns:wps="http://schemas.microsoft.com/office/word/2010/wordprocessingShape" mc:Ignorable="w14 w15 w16se wp14">
+<w:document xmlns:wpc="http://schemas.microsoft.com/office/word/2010/wordprocessingCanvas" xmlns:cx="http://schemas.microsoft.com/office/drawing/2014/chartex" xmlns:cx1="http://schemas.microsoft.com/office/drawing/2015/9/8/chartex" xmlns:cx2="http://schemas.microsoft.com/office/drawing/2015/10/21/chartex" xmlns:cx3="http://schemas.microsoft.com/office/drawing/2016/5/9/chartex" xmlns:cx4="http://schemas.microsoft.com/office/drawing/2016/5/10/chartex" xmlns:cx5="http://schemas.microsoft.com/office/drawing/2016/5/11/chartex" xmlns:cx6="http://schemas.microsoft.com/office/drawing/2016/5/12/chartex" xmlns:cx7="http://schemas.microsoft.com/office/drawing/2016/5/13/chartex" xmlns:cx8="http://schemas.microsoft.com/office/drawing/2016/5/14/chartex" xmlns:mc="http://schemas.openxmlformats.org/markup-compatibility/2006" xmlns:aink="http://schemas.microsoft.com/office/drawing/2016/ink" xmlns:am3d="http://schemas.microsoft.com/office/drawing/2017/model3d" xmlns:o="urn:schemas-microsoft-com:office:office" xmlns:r="http://schemas.openxmlformats.org/officeDocument/2006/relationships" xmlns:m="http://schemas.openxmlformats.org/officeDocument/2006/math" xmlns:v="urn:schemas-microsoft-com:vml" xmlns:wp14="http://schemas.microsoft.com/office/word/2010/wordprocessingDrawing" xmlns:wp="http://schemas.openxmlformats.org/drawingml/2006/wordprocessingDrawing" xmlns:w10="urn:schemas-microsoft-com:office:word" xmlns:w="http://schemas.openxmlformats.org/wordprocessingml/2006/main" xmlns:w14="http://schemas.microsoft.com/office/word/2010/wordml" xmlns:w15="http://schemas.microsoft.com/office/word/2012/wordml" xmlns:w16cid="http://schemas.microsoft.com/office/word/2016/wordml/cid" xmlns:w16se="http://schemas.microsoft.com/office/word/2015/wordml/symex" xmlns:wpg="http://schemas.microsoft.com/office/word/2010/wordprocessingGroup" xmlns:wpi="http://schemas.microsoft.com/office/word/2010/wordprocessingInk" xmlns:wne="http://schemas.microsoft.com/office/word/2006/wordml" xmlns:wps="http://schemas.microsoft.com/office/word/2010/wordprocessingShape" mc:Ignorable="w14 w15 w16se w16cid wp14">
   <w:body>
     <w:p>
       <w:pPr>
@@ -457,21 +457,7 @@
         <w:rPr>
           <w:rFonts w:asciiTheme="minorHAnsi" w:hAnsiTheme="minorHAnsi" w:cstheme="minorHAnsi"/>
         </w:rPr>
-        <w:t xml:space="preserve">This system </w:t>
-      </w:r>
-      <w:proofErr w:type="gramStart"/>
-      <w:r>
-        <w:rPr>
-          <w:rFonts w:asciiTheme="minorHAnsi" w:hAnsiTheme="minorHAnsi" w:cstheme="minorHAnsi"/>
-        </w:rPr>
-        <w:t>is targeted</w:t>
-      </w:r>
-      <w:proofErr w:type="gramEnd"/>
-      <w:r>
-        <w:rPr>
-          <w:rFonts w:asciiTheme="minorHAnsi" w:hAnsiTheme="minorHAnsi" w:cstheme="minorHAnsi"/>
-        </w:rPr>
-        <w:t xml:space="preserve"> at small, generally family owned Hotel businesses. Many of these may not have the financial power needed to buy systems that big players in the market can afford</w:t>
+        <w:t>This system is targeted at small, generally family owned Hotel businesses. Many of these may not have the financial power needed to buy systems that big players in the market can afford</w:t>
       </w:r>
       <w:r>
         <w:rPr>
@@ -514,19 +500,7 @@
         <w:rPr>
           <w:rFonts w:asciiTheme="minorHAnsi" w:hAnsiTheme="minorHAnsi" w:cstheme="minorHAnsi"/>
         </w:rPr>
-        <w:t xml:space="preserve">Mrs. Level and his family started a hotel business a few years ago, initially using their vacation town house. However, over the year, this has grown to be the largest Hotel in their small town, with 120 rooms located in five buildings. Yet, check-in process has been manual. The motivation of the Hotel Checking System is to develop a web-based application that helps </w:t>
-      </w:r>
-      <w:r>
-        <w:rPr>
-          <w:rFonts w:asciiTheme="minorHAnsi" w:hAnsiTheme="minorHAnsi" w:cstheme="minorHAnsi"/>
-        </w:rPr>
-        <w:t>Mrs.</w:t>
-      </w:r>
-      <w:r>
-        <w:rPr>
-          <w:rFonts w:asciiTheme="minorHAnsi" w:hAnsiTheme="minorHAnsi" w:cstheme="minorHAnsi"/>
-        </w:rPr>
-        <w:t xml:space="preserve"> Level and his family manage more efficiently and accurately the checking process of guest into their hotel </w:t>
+        <w:t xml:space="preserve">Mrs. Level and his family started a hotel business a few years ago, initially using their vacation town house. However, over the year, this has grown to be the largest Hotel in their small town, with 120 rooms located in five buildings. Yet, check-in process has been manual. The motivation of the Hotel Checking System is to develop a web-based application that helps Mrs. Level and his family manage more efficiently and accurately the checking process of guest into their hotel </w:t>
       </w:r>
     </w:p>
     <w:p>
@@ -1333,21 +1307,7 @@
         <w:rPr>
           <w:rFonts w:asciiTheme="minorHAnsi" w:hAnsiTheme="minorHAnsi" w:cstheme="minorHAnsi"/>
         </w:rPr>
-        <w:t xml:space="preserve">-status (gold, silver or none- member) and assign rooms by priority. If the room is not </w:t>
-      </w:r>
-      <w:proofErr w:type="gramStart"/>
-      <w:r>
-        <w:rPr>
-          <w:rFonts w:asciiTheme="minorHAnsi" w:hAnsiTheme="minorHAnsi" w:cstheme="minorHAnsi"/>
-        </w:rPr>
-        <w:t>clean</w:t>
-      </w:r>
-      <w:proofErr w:type="gramEnd"/>
-      <w:r>
-        <w:rPr>
-          <w:rFonts w:asciiTheme="minorHAnsi" w:hAnsiTheme="minorHAnsi" w:cstheme="minorHAnsi"/>
-        </w:rPr>
-        <w:t xml:space="preserve"> the &lt;&lt;Patron&gt;&gt; will have to wait based off priority status. We will have our interactions between </w:t>
+        <w:t xml:space="preserve">-status (gold, silver or none- member) and assign rooms by priority. If the room is not clean the &lt;&lt;Patron&gt;&gt; will have to wait based off priority status. We will have our interactions between </w:t>
       </w:r>
       <w:bookmarkStart w:id="0" w:name="_Hlk511130193"/>
       <w:r>
@@ -1936,21 +1896,7 @@
               <w:rPr>
                 <w:rFonts w:ascii="Calibri" w:hAnsi="Calibri" w:cs="Calibri"/>
               </w:rPr>
-              <w:t xml:space="preserve">A </w:t>
-            </w:r>
-            <w:proofErr w:type="gramStart"/>
-            <w:r>
-              <w:rPr>
-                <w:rFonts w:ascii="Calibri" w:hAnsi="Calibri" w:cs="Calibri"/>
-              </w:rPr>
-              <w:t>hotel front desk agent</w:t>
-            </w:r>
-            <w:proofErr w:type="gramEnd"/>
-            <w:r>
-              <w:rPr>
-                <w:rFonts w:ascii="Calibri" w:hAnsi="Calibri" w:cs="Calibri"/>
-              </w:rPr>
-              <w:t xml:space="preserve"> represents the first point of contact with guests and handles all stages of a guest's stay.</w:t>
+              <w:t>A hotel front desk agent represents the first point of contact with guests and handles all stages of a guest's stay.</w:t>
             </w:r>
           </w:p>
         </w:tc>
@@ -3772,21 +3718,7 @@
               <w:rPr>
                 <w:rFonts w:ascii="Calibri" w:hAnsi="Calibri" w:cs="Calibri"/>
               </w:rPr>
-              <w:t xml:space="preserve">Lowest of Priority not </w:t>
-            </w:r>
-            <w:proofErr w:type="gramStart"/>
-            <w:r>
-              <w:rPr>
-                <w:rFonts w:ascii="Calibri" w:hAnsi="Calibri" w:cs="Calibri"/>
-              </w:rPr>
-              <w:t>a</w:t>
-            </w:r>
-            <w:proofErr w:type="gramEnd"/>
-            <w:r>
-              <w:rPr>
-                <w:rFonts w:ascii="Calibri" w:hAnsi="Calibri" w:cs="Calibri"/>
-              </w:rPr>
-              <w:t xml:space="preserve"> in membership status.</w:t>
+              <w:t>Lowest of Priority not a in membership status.</w:t>
             </w:r>
           </w:p>
         </w:tc>
@@ -4245,23 +4177,7 @@
                 <w:rFonts w:ascii="Calibri" w:hAnsi="Calibri" w:cs="Calibri"/>
                 <w:color w:val="222222"/>
               </w:rPr>
-              <w:t xml:space="preserve">Space that </w:t>
-            </w:r>
-            <w:proofErr w:type="gramStart"/>
-            <w:r>
-              <w:rPr>
-                <w:rFonts w:ascii="Calibri" w:hAnsi="Calibri" w:cs="Calibri"/>
-                <w:color w:val="222222"/>
-              </w:rPr>
-              <w:t>can be occupied</w:t>
-            </w:r>
-            <w:proofErr w:type="gramEnd"/>
-            <w:r>
-              <w:rPr>
-                <w:rFonts w:ascii="Calibri" w:hAnsi="Calibri" w:cs="Calibri"/>
-                <w:color w:val="222222"/>
-              </w:rPr>
-              <w:t xml:space="preserve"> by Patrons.</w:t>
+              <w:t>Space that can be occupied by Patrons.</w:t>
             </w:r>
           </w:p>
         </w:tc>
@@ -5523,17 +5439,8 @@
                 <w:rFonts w:ascii="Calibri" w:hAnsi="Calibri" w:cs="Calibri"/>
                 <w:color w:val="222222"/>
               </w:rPr>
-              <w:t>another system, person, organization, etc</w:t>
-            </w:r>
-            <w:proofErr w:type="gramStart"/>
-            <w:r>
-              <w:rPr>
-                <w:rFonts w:ascii="Calibri" w:hAnsi="Calibri" w:cs="Calibri"/>
-                <w:color w:val="222222"/>
-              </w:rPr>
-              <w:t>..</w:t>
-            </w:r>
-            <w:proofErr w:type="gramEnd"/>
+              <w:t>another system, person, organization, etc..</w:t>
+            </w:r>
           </w:p>
         </w:tc>
         <w:tc>
@@ -5669,8 +5576,6 @@
               </w:rPr>
               <w:t>Classes</w:t>
             </w:r>
-            <w:bookmarkStart w:id="1" w:name="_GoBack"/>
-            <w:bookmarkEnd w:id="1"/>
           </w:p>
         </w:tc>
         <w:tc>
@@ -7332,13 +7237,13 @@
     </w:p>
     <w:tbl>
       <w:tblPr>
-        <w:tblW w:w="6274" w:type="dxa"/>
+        <w:tblW w:w="4581" w:type="dxa"/>
         <w:tblLook w:val="04A0" w:firstRow="1" w:lastRow="0" w:firstColumn="1" w:lastColumn="0" w:noHBand="0" w:noVBand="1"/>
       </w:tblPr>
       <w:tblGrid>
-        <w:gridCol w:w="4256"/>
-        <w:gridCol w:w="951"/>
-        <w:gridCol w:w="951"/>
+        <w:gridCol w:w="4290"/>
+        <w:gridCol w:w="222"/>
+        <w:gridCol w:w="222"/>
         <w:gridCol w:w="222"/>
       </w:tblGrid>
       <w:tr>
@@ -7347,7 +7252,7 @@
         </w:trPr>
         <w:tc>
           <w:tcPr>
-            <w:tcW w:w="6274" w:type="dxa"/>
+            <w:tcW w:w="4581" w:type="dxa"/>
             <w:gridSpan w:val="4"/>
             <w:tcBorders>
               <w:top w:val="nil"/>
@@ -7390,7 +7295,7 @@
         </w:trPr>
         <w:tc>
           <w:tcPr>
-            <w:tcW w:w="4256" w:type="dxa"/>
+            <w:tcW w:w="4290" w:type="dxa"/>
             <w:tcBorders>
               <w:top w:val="nil"/>
               <w:left w:val="nil"/>
@@ -7418,7 +7323,7 @@
         </w:tc>
         <w:tc>
           <w:tcPr>
-            <w:tcW w:w="951" w:type="dxa"/>
+            <w:tcW w:w="97" w:type="dxa"/>
             <w:tcBorders>
               <w:top w:val="nil"/>
               <w:left w:val="nil"/>
@@ -7445,7 +7350,7 @@
         </w:tc>
         <w:tc>
           <w:tcPr>
-            <w:tcW w:w="951" w:type="dxa"/>
+            <w:tcW w:w="97" w:type="dxa"/>
             <w:tcBorders>
               <w:top w:val="nil"/>
               <w:left w:val="nil"/>
@@ -7472,7 +7377,7 @@
         </w:tc>
         <w:tc>
           <w:tcPr>
-            <w:tcW w:w="116" w:type="dxa"/>
+            <w:tcW w:w="97" w:type="dxa"/>
             <w:tcBorders>
               <w:top w:val="nil"/>
               <w:left w:val="nil"/>
@@ -7504,7 +7409,7 @@
         </w:trPr>
         <w:tc>
           <w:tcPr>
-            <w:tcW w:w="4256" w:type="dxa"/>
+            <w:tcW w:w="4290" w:type="dxa"/>
             <w:tcBorders>
               <w:top w:val="nil"/>
               <w:left w:val="nil"/>
@@ -7531,7 +7436,7 @@
         </w:tc>
         <w:tc>
           <w:tcPr>
-            <w:tcW w:w="951" w:type="dxa"/>
+            <w:tcW w:w="97" w:type="dxa"/>
             <w:tcBorders>
               <w:top w:val="nil"/>
               <w:left w:val="nil"/>
@@ -7558,7 +7463,7 @@
         </w:tc>
         <w:tc>
           <w:tcPr>
-            <w:tcW w:w="951" w:type="dxa"/>
+            <w:tcW w:w="97" w:type="dxa"/>
             <w:tcBorders>
               <w:top w:val="nil"/>
               <w:left w:val="nil"/>
@@ -7585,7 +7490,7 @@
         </w:tc>
         <w:tc>
           <w:tcPr>
-            <w:tcW w:w="116" w:type="dxa"/>
+            <w:tcW w:w="97" w:type="dxa"/>
             <w:tcBorders>
               <w:top w:val="nil"/>
               <w:left w:val="nil"/>
@@ -7617,7 +7522,7 @@
         </w:trPr>
         <w:tc>
           <w:tcPr>
-            <w:tcW w:w="4256" w:type="dxa"/>
+            <w:tcW w:w="4290" w:type="dxa"/>
             <w:tcBorders>
               <w:top w:val="nil"/>
               <w:left w:val="nil"/>
@@ -7642,14 +7547,13 @@
               <w:rPr>
                 <w:rFonts w:ascii="Calibri" w:hAnsi="Calibri" w:cs="Calibri"/>
               </w:rPr>
-              <w:t>Patron</w:t>
-            </w:r>
-          </w:p>
-        </w:tc>
-        <w:tc>
-          <w:tcPr>
-            <w:tcW w:w="1902" w:type="dxa"/>
-            <w:gridSpan w:val="2"/>
+              <w:t xml:space="preserve">Patron </w:t>
+            </w:r>
+          </w:p>
+        </w:tc>
+        <w:tc>
+          <w:tcPr>
+            <w:tcW w:w="97" w:type="dxa"/>
             <w:tcBorders>
               <w:top w:val="nil"/>
               <w:left w:val="nil"/>
@@ -7670,17 +7574,11 @@
                 <w:rFonts w:ascii="Calibri" w:hAnsi="Calibri" w:cs="Calibri"/>
               </w:rPr>
             </w:pPr>
-            <w:r>
-              <w:rPr>
-                <w:rFonts w:ascii="Calibri" w:hAnsi="Calibri" w:cs="Calibri"/>
-              </w:rPr>
-              <w:t>Gold, Silver, None</w:t>
-            </w:r>
-          </w:p>
-        </w:tc>
-        <w:tc>
-          <w:tcPr>
-            <w:tcW w:w="116" w:type="dxa"/>
+          </w:p>
+        </w:tc>
+        <w:tc>
+          <w:tcPr>
+            <w:tcW w:w="97" w:type="dxa"/>
             <w:tcBorders>
               <w:top w:val="nil"/>
               <w:left w:val="nil"/>
@@ -7698,7 +7596,36 @@
               <w:autoSpaceDN/>
               <w:spacing w:line="240" w:lineRule="auto"/>
               <w:rPr>
-                <w:rFonts w:ascii="Calibri" w:hAnsi="Calibri" w:cs="Calibri"/>
+                <w:color w:val="auto"/>
+                <w:sz w:val="20"/>
+                <w:szCs w:val="20"/>
+              </w:rPr>
+            </w:pPr>
+          </w:p>
+        </w:tc>
+        <w:tc>
+          <w:tcPr>
+            <w:tcW w:w="97" w:type="dxa"/>
+            <w:tcBorders>
+              <w:top w:val="nil"/>
+              <w:left w:val="nil"/>
+              <w:bottom w:val="nil"/>
+              <w:right w:val="nil"/>
+            </w:tcBorders>
+            <w:shd w:val="clear" w:color="auto" w:fill="auto"/>
+            <w:noWrap/>
+            <w:vAlign w:val="bottom"/>
+            <w:hideMark/>
+          </w:tcPr>
+          <w:p>
+            <w:pPr>
+              <w:autoSpaceDE/>
+              <w:autoSpaceDN/>
+              <w:spacing w:line="240" w:lineRule="auto"/>
+              <w:rPr>
+                <w:color w:val="auto"/>
+                <w:sz w:val="20"/>
+                <w:szCs w:val="20"/>
               </w:rPr>
             </w:pPr>
           </w:p>
@@ -7710,7 +7637,7 @@
         </w:trPr>
         <w:tc>
           <w:tcPr>
-            <w:tcW w:w="4256" w:type="dxa"/>
+            <w:tcW w:w="4290" w:type="dxa"/>
             <w:tcBorders>
               <w:top w:val="nil"/>
               <w:left w:val="nil"/>
@@ -7731,19 +7658,17 @@
                 <w:rFonts w:ascii="Calibri" w:hAnsi="Calibri" w:cs="Calibri"/>
               </w:rPr>
             </w:pPr>
-            <w:proofErr w:type="spellStart"/>
-            <w:r>
-              <w:rPr>
-                <w:rFonts w:ascii="Calibri" w:hAnsi="Calibri" w:cs="Calibri"/>
-              </w:rPr>
-              <w:t>FrontDesk</w:t>
-            </w:r>
-            <w:proofErr w:type="spellEnd"/>
-          </w:p>
-        </w:tc>
-        <w:tc>
-          <w:tcPr>
-            <w:tcW w:w="951" w:type="dxa"/>
+            <w:r>
+              <w:rPr>
+                <w:rFonts w:ascii="Calibri" w:hAnsi="Calibri" w:cs="Calibri"/>
+              </w:rPr>
+              <w:t>Patron Gold</w:t>
+            </w:r>
+          </w:p>
+        </w:tc>
+        <w:tc>
+          <w:tcPr>
+            <w:tcW w:w="97" w:type="dxa"/>
             <w:tcBorders>
               <w:top w:val="nil"/>
               <w:left w:val="nil"/>
@@ -7768,7 +7693,7 @@
         </w:tc>
         <w:tc>
           <w:tcPr>
-            <w:tcW w:w="951" w:type="dxa"/>
+            <w:tcW w:w="97" w:type="dxa"/>
             <w:tcBorders>
               <w:top w:val="nil"/>
               <w:left w:val="nil"/>
@@ -7795,7 +7720,7 @@
         </w:tc>
         <w:tc>
           <w:tcPr>
-            <w:tcW w:w="116" w:type="dxa"/>
+            <w:tcW w:w="97" w:type="dxa"/>
             <w:tcBorders>
               <w:top w:val="nil"/>
               <w:left w:val="nil"/>
@@ -7827,7 +7752,7 @@
         </w:trPr>
         <w:tc>
           <w:tcPr>
-            <w:tcW w:w="4256" w:type="dxa"/>
+            <w:tcW w:w="4290" w:type="dxa"/>
             <w:tcBorders>
               <w:top w:val="nil"/>
               <w:left w:val="nil"/>
@@ -7852,13 +7777,13 @@
               <w:rPr>
                 <w:rFonts w:ascii="Calibri" w:hAnsi="Calibri" w:cs="Calibri"/>
               </w:rPr>
-              <w:t>Housekeeping</w:t>
-            </w:r>
-          </w:p>
-        </w:tc>
-        <w:tc>
-          <w:tcPr>
-            <w:tcW w:w="951" w:type="dxa"/>
+              <w:t>Patron Silver</w:t>
+            </w:r>
+          </w:p>
+        </w:tc>
+        <w:tc>
+          <w:tcPr>
+            <w:tcW w:w="97" w:type="dxa"/>
             <w:tcBorders>
               <w:top w:val="nil"/>
               <w:left w:val="nil"/>
@@ -7883,7 +7808,7 @@
         </w:tc>
         <w:tc>
           <w:tcPr>
-            <w:tcW w:w="951" w:type="dxa"/>
+            <w:tcW w:w="97" w:type="dxa"/>
             <w:tcBorders>
               <w:top w:val="nil"/>
               <w:left w:val="nil"/>
@@ -7910,7 +7835,7 @@
         </w:tc>
         <w:tc>
           <w:tcPr>
-            <w:tcW w:w="116" w:type="dxa"/>
+            <w:tcW w:w="97" w:type="dxa"/>
             <w:tcBorders>
               <w:top w:val="nil"/>
               <w:left w:val="nil"/>
@@ -7942,7 +7867,7 @@
         </w:trPr>
         <w:tc>
           <w:tcPr>
-            <w:tcW w:w="4256" w:type="dxa"/>
+            <w:tcW w:w="4290" w:type="dxa"/>
             <w:tcBorders>
               <w:top w:val="nil"/>
               <w:left w:val="nil"/>
@@ -7963,19 +7888,20 @@
                 <w:rFonts w:ascii="Calibri" w:hAnsi="Calibri" w:cs="Calibri"/>
               </w:rPr>
             </w:pPr>
+            <w:bookmarkStart w:id="1" w:name="_GoBack" w:colFirst="3" w:colLast="3"/>
             <w:proofErr w:type="spellStart"/>
             <w:r>
               <w:rPr>
                 <w:rFonts w:ascii="Calibri" w:hAnsi="Calibri" w:cs="Calibri"/>
               </w:rPr>
-              <w:t>RoomService</w:t>
+              <w:t>FrontDesk</w:t>
             </w:r>
             <w:proofErr w:type="spellEnd"/>
           </w:p>
         </w:tc>
         <w:tc>
           <w:tcPr>
-            <w:tcW w:w="951" w:type="dxa"/>
+            <w:tcW w:w="97" w:type="dxa"/>
             <w:tcBorders>
               <w:top w:val="nil"/>
               <w:left w:val="nil"/>
@@ -8000,7 +7926,7 @@
         </w:tc>
         <w:tc>
           <w:tcPr>
-            <w:tcW w:w="951" w:type="dxa"/>
+            <w:tcW w:w="97" w:type="dxa"/>
             <w:tcBorders>
               <w:top w:val="nil"/>
               <w:left w:val="nil"/>
@@ -8027,7 +7953,123 @@
         </w:tc>
         <w:tc>
           <w:tcPr>
-            <w:tcW w:w="116" w:type="dxa"/>
+            <w:tcW w:w="97" w:type="dxa"/>
+            <w:tcBorders>
+              <w:top w:val="nil"/>
+              <w:left w:val="nil"/>
+              <w:bottom w:val="nil"/>
+              <w:right w:val="nil"/>
+            </w:tcBorders>
+            <w:shd w:val="clear" w:color="auto" w:fill="auto"/>
+            <w:noWrap/>
+            <w:vAlign w:val="bottom"/>
+            <w:hideMark/>
+          </w:tcPr>
+          <w:p>
+            <w:pPr>
+              <w:autoSpaceDE/>
+              <w:autoSpaceDN/>
+              <w:spacing w:line="240" w:lineRule="auto"/>
+              <w:rPr>
+                <w:color w:val="auto"/>
+                <w:sz w:val="20"/>
+                <w:szCs w:val="20"/>
+              </w:rPr>
+            </w:pPr>
+          </w:p>
+        </w:tc>
+      </w:tr>
+      <w:bookmarkEnd w:id="1"/>
+      <w:tr>
+        <w:trPr>
+          <w:trHeight w:val="315"/>
+        </w:trPr>
+        <w:tc>
+          <w:tcPr>
+            <w:tcW w:w="4290" w:type="dxa"/>
+            <w:tcBorders>
+              <w:top w:val="nil"/>
+              <w:left w:val="nil"/>
+              <w:bottom w:val="nil"/>
+              <w:right w:val="nil"/>
+            </w:tcBorders>
+            <w:shd w:val="clear" w:color="auto" w:fill="auto"/>
+            <w:noWrap/>
+            <w:vAlign w:val="center"/>
+            <w:hideMark/>
+          </w:tcPr>
+          <w:p>
+            <w:pPr>
+              <w:autoSpaceDE/>
+              <w:autoSpaceDN/>
+              <w:spacing w:line="240" w:lineRule="auto"/>
+              <w:rPr>
+                <w:rFonts w:ascii="Calibri" w:hAnsi="Calibri" w:cs="Calibri"/>
+              </w:rPr>
+            </w:pPr>
+            <w:r>
+              <w:rPr>
+                <w:rFonts w:ascii="Calibri" w:hAnsi="Calibri" w:cs="Calibri"/>
+              </w:rPr>
+              <w:t>Housekeeping</w:t>
+            </w:r>
+          </w:p>
+        </w:tc>
+        <w:tc>
+          <w:tcPr>
+            <w:tcW w:w="97" w:type="dxa"/>
+            <w:tcBorders>
+              <w:top w:val="nil"/>
+              <w:left w:val="nil"/>
+              <w:bottom w:val="nil"/>
+              <w:right w:val="nil"/>
+            </w:tcBorders>
+            <w:shd w:val="clear" w:color="auto" w:fill="auto"/>
+            <w:noWrap/>
+            <w:vAlign w:val="bottom"/>
+            <w:hideMark/>
+          </w:tcPr>
+          <w:p>
+            <w:pPr>
+              <w:autoSpaceDE/>
+              <w:autoSpaceDN/>
+              <w:spacing w:line="240" w:lineRule="auto"/>
+              <w:rPr>
+                <w:rFonts w:ascii="Calibri" w:hAnsi="Calibri" w:cs="Calibri"/>
+              </w:rPr>
+            </w:pPr>
+          </w:p>
+        </w:tc>
+        <w:tc>
+          <w:tcPr>
+            <w:tcW w:w="97" w:type="dxa"/>
+            <w:tcBorders>
+              <w:top w:val="nil"/>
+              <w:left w:val="nil"/>
+              <w:bottom w:val="nil"/>
+              <w:right w:val="nil"/>
+            </w:tcBorders>
+            <w:shd w:val="clear" w:color="auto" w:fill="auto"/>
+            <w:noWrap/>
+            <w:vAlign w:val="bottom"/>
+            <w:hideMark/>
+          </w:tcPr>
+          <w:p>
+            <w:pPr>
+              <w:autoSpaceDE/>
+              <w:autoSpaceDN/>
+              <w:spacing w:line="240" w:lineRule="auto"/>
+              <w:rPr>
+                <w:color w:val="auto"/>
+                <w:sz w:val="20"/>
+                <w:szCs w:val="20"/>
+              </w:rPr>
+            </w:pPr>
+          </w:p>
+        </w:tc>
+        <w:tc>
+          <w:tcPr>
+            <w:tcW w:w="97" w:type="dxa"/>
             <w:tcBorders>
               <w:top w:val="nil"/>
               <w:left w:val="nil"/>
@@ -8059,7 +8101,7 @@
         </w:trPr>
         <w:tc>
           <w:tcPr>
-            <w:tcW w:w="4256" w:type="dxa"/>
+            <w:tcW w:w="4290" w:type="dxa"/>
             <w:tcBorders>
               <w:top w:val="nil"/>
               <w:left w:val="nil"/>
@@ -8068,29 +8110,31 @@
             </w:tcBorders>
             <w:shd w:val="clear" w:color="auto" w:fill="auto"/>
             <w:noWrap/>
-            <w:vAlign w:val="bottom"/>
-            <w:hideMark/>
-          </w:tcPr>
-          <w:p>
-            <w:pPr>
-              <w:autoSpaceDE/>
-              <w:autoSpaceDN/>
-              <w:spacing w:line="240" w:lineRule="auto"/>
-              <w:rPr>
-                <w:rFonts w:ascii="Calibri" w:hAnsi="Calibri" w:cs="Calibri"/>
-              </w:rPr>
-            </w:pPr>
-            <w:r>
-              <w:rPr>
-                <w:rFonts w:ascii="Calibri" w:hAnsi="Calibri" w:cs="Calibri"/>
-              </w:rPr>
-              <w:t>Order</w:t>
-            </w:r>
-          </w:p>
-        </w:tc>
-        <w:tc>
-          <w:tcPr>
-            <w:tcW w:w="951" w:type="dxa"/>
+            <w:vAlign w:val="center"/>
+            <w:hideMark/>
+          </w:tcPr>
+          <w:p>
+            <w:pPr>
+              <w:autoSpaceDE/>
+              <w:autoSpaceDN/>
+              <w:spacing w:line="240" w:lineRule="auto"/>
+              <w:rPr>
+                <w:rFonts w:ascii="Calibri" w:hAnsi="Calibri" w:cs="Calibri"/>
+              </w:rPr>
+            </w:pPr>
+            <w:proofErr w:type="spellStart"/>
+            <w:r>
+              <w:rPr>
+                <w:rFonts w:ascii="Calibri" w:hAnsi="Calibri" w:cs="Calibri"/>
+              </w:rPr>
+              <w:t>RoomService</w:t>
+            </w:r>
+            <w:proofErr w:type="spellEnd"/>
+          </w:p>
+        </w:tc>
+        <w:tc>
+          <w:tcPr>
+            <w:tcW w:w="97" w:type="dxa"/>
             <w:tcBorders>
               <w:top w:val="nil"/>
               <w:left w:val="nil"/>
@@ -8115,7 +8159,7 @@
         </w:tc>
         <w:tc>
           <w:tcPr>
-            <w:tcW w:w="951" w:type="dxa"/>
+            <w:tcW w:w="97" w:type="dxa"/>
             <w:tcBorders>
               <w:top w:val="nil"/>
               <w:left w:val="nil"/>
@@ -8142,7 +8186,7 @@
         </w:tc>
         <w:tc>
           <w:tcPr>
-            <w:tcW w:w="116" w:type="dxa"/>
+            <w:tcW w:w="97" w:type="dxa"/>
             <w:tcBorders>
               <w:top w:val="nil"/>
               <w:left w:val="nil"/>
@@ -8174,7 +8218,7 @@
         </w:trPr>
         <w:tc>
           <w:tcPr>
-            <w:tcW w:w="4256" w:type="dxa"/>
+            <w:tcW w:w="4290" w:type="dxa"/>
             <w:tcBorders>
               <w:top w:val="nil"/>
               <w:left w:val="nil"/>
@@ -8199,14 +8243,13 @@
               <w:rPr>
                 <w:rFonts w:ascii="Calibri" w:hAnsi="Calibri" w:cs="Calibri"/>
               </w:rPr>
-              <w:t xml:space="preserve">Payment </w:t>
-            </w:r>
-          </w:p>
-        </w:tc>
-        <w:tc>
-          <w:tcPr>
-            <w:tcW w:w="2018" w:type="dxa"/>
-            <w:gridSpan w:val="3"/>
+              <w:t>Order</w:t>
+            </w:r>
+          </w:p>
+        </w:tc>
+        <w:tc>
+          <w:tcPr>
+            <w:tcW w:w="97" w:type="dxa"/>
             <w:tcBorders>
               <w:top w:val="nil"/>
               <w:left w:val="nil"/>
@@ -8227,12 +8270,60 @@
                 <w:rFonts w:ascii="Calibri" w:hAnsi="Calibri" w:cs="Calibri"/>
               </w:rPr>
             </w:pPr>
-            <w:r>
-              <w:rPr>
-                <w:rFonts w:ascii="Calibri" w:hAnsi="Calibri" w:cs="Calibri"/>
-              </w:rPr>
-              <w:t>(Credit, cash, Check)</w:t>
-            </w:r>
+          </w:p>
+        </w:tc>
+        <w:tc>
+          <w:tcPr>
+            <w:tcW w:w="97" w:type="dxa"/>
+            <w:tcBorders>
+              <w:top w:val="nil"/>
+              <w:left w:val="nil"/>
+              <w:bottom w:val="nil"/>
+              <w:right w:val="nil"/>
+            </w:tcBorders>
+            <w:shd w:val="clear" w:color="auto" w:fill="auto"/>
+            <w:noWrap/>
+            <w:vAlign w:val="bottom"/>
+            <w:hideMark/>
+          </w:tcPr>
+          <w:p>
+            <w:pPr>
+              <w:autoSpaceDE/>
+              <w:autoSpaceDN/>
+              <w:spacing w:line="240" w:lineRule="auto"/>
+              <w:rPr>
+                <w:color w:val="auto"/>
+                <w:sz w:val="20"/>
+                <w:szCs w:val="20"/>
+              </w:rPr>
+            </w:pPr>
+          </w:p>
+        </w:tc>
+        <w:tc>
+          <w:tcPr>
+            <w:tcW w:w="97" w:type="dxa"/>
+            <w:tcBorders>
+              <w:top w:val="nil"/>
+              <w:left w:val="nil"/>
+              <w:bottom w:val="nil"/>
+              <w:right w:val="nil"/>
+            </w:tcBorders>
+            <w:shd w:val="clear" w:color="auto" w:fill="auto"/>
+            <w:noWrap/>
+            <w:vAlign w:val="bottom"/>
+            <w:hideMark/>
+          </w:tcPr>
+          <w:p>
+            <w:pPr>
+              <w:autoSpaceDE/>
+              <w:autoSpaceDN/>
+              <w:spacing w:line="240" w:lineRule="auto"/>
+              <w:rPr>
+                <w:color w:val="auto"/>
+                <w:sz w:val="20"/>
+                <w:szCs w:val="20"/>
+              </w:rPr>
+            </w:pPr>
           </w:p>
         </w:tc>
       </w:tr>
@@ -8242,7 +8333,7 @@
         </w:trPr>
         <w:tc>
           <w:tcPr>
-            <w:tcW w:w="4256" w:type="dxa"/>
+            <w:tcW w:w="4290" w:type="dxa"/>
             <w:tcBorders>
               <w:top w:val="nil"/>
               <w:left w:val="nil"/>
@@ -8263,19 +8354,19 @@
                 <w:rFonts w:ascii="Calibri" w:hAnsi="Calibri" w:cs="Calibri"/>
               </w:rPr>
             </w:pPr>
-            <w:proofErr w:type="spellStart"/>
-            <w:r>
-              <w:rPr>
-                <w:rFonts w:ascii="Calibri" w:hAnsi="Calibri" w:cs="Calibri"/>
-              </w:rPr>
-              <w:t>OrderDetail</w:t>
-            </w:r>
-            <w:proofErr w:type="spellEnd"/>
-          </w:p>
-        </w:tc>
-        <w:tc>
-          <w:tcPr>
-            <w:tcW w:w="951" w:type="dxa"/>
+            <w:proofErr w:type="gramStart"/>
+            <w:r>
+              <w:rPr>
+                <w:rFonts w:ascii="Calibri" w:hAnsi="Calibri" w:cs="Calibri"/>
+              </w:rPr>
+              <w:t>Payment  Credit</w:t>
+            </w:r>
+            <w:proofErr w:type="gramEnd"/>
+          </w:p>
+        </w:tc>
+        <w:tc>
+          <w:tcPr>
+            <w:tcW w:w="97" w:type="dxa"/>
             <w:tcBorders>
               <w:top w:val="nil"/>
               <w:left w:val="nil"/>
@@ -8300,7 +8391,7 @@
         </w:tc>
         <w:tc>
           <w:tcPr>
-            <w:tcW w:w="951" w:type="dxa"/>
+            <w:tcW w:w="97" w:type="dxa"/>
             <w:tcBorders>
               <w:top w:val="nil"/>
               <w:left w:val="nil"/>
@@ -8327,7 +8418,7 @@
         </w:tc>
         <w:tc>
           <w:tcPr>
-            <w:tcW w:w="116" w:type="dxa"/>
+            <w:tcW w:w="97" w:type="dxa"/>
             <w:tcBorders>
               <w:top w:val="nil"/>
               <w:left w:val="nil"/>
@@ -8359,7 +8450,7 @@
         </w:trPr>
         <w:tc>
           <w:tcPr>
-            <w:tcW w:w="4256" w:type="dxa"/>
+            <w:tcW w:w="4290" w:type="dxa"/>
             <w:tcBorders>
               <w:top w:val="nil"/>
               <w:left w:val="nil"/>
@@ -8377,6 +8468,62 @@
               <w:autoSpaceDN/>
               <w:spacing w:line="240" w:lineRule="auto"/>
               <w:rPr>
+                <w:rFonts w:ascii="Calibri" w:hAnsi="Calibri" w:cs="Calibri"/>
+              </w:rPr>
+            </w:pPr>
+            <w:r>
+              <w:rPr>
+                <w:rFonts w:ascii="Calibri" w:hAnsi="Calibri" w:cs="Calibri"/>
+              </w:rPr>
+              <w:t>Payment Check</w:t>
+            </w:r>
+          </w:p>
+        </w:tc>
+        <w:tc>
+          <w:tcPr>
+            <w:tcW w:w="97" w:type="dxa"/>
+            <w:tcBorders>
+              <w:top w:val="nil"/>
+              <w:left w:val="nil"/>
+              <w:bottom w:val="nil"/>
+              <w:right w:val="nil"/>
+            </w:tcBorders>
+            <w:shd w:val="clear" w:color="auto" w:fill="auto"/>
+            <w:noWrap/>
+            <w:vAlign w:val="bottom"/>
+            <w:hideMark/>
+          </w:tcPr>
+          <w:p>
+            <w:pPr>
+              <w:autoSpaceDE/>
+              <w:autoSpaceDN/>
+              <w:spacing w:line="240" w:lineRule="auto"/>
+              <w:rPr>
+                <w:rFonts w:ascii="Calibri" w:hAnsi="Calibri" w:cs="Calibri"/>
+              </w:rPr>
+            </w:pPr>
+          </w:p>
+        </w:tc>
+        <w:tc>
+          <w:tcPr>
+            <w:tcW w:w="97" w:type="dxa"/>
+            <w:tcBorders>
+              <w:top w:val="nil"/>
+              <w:left w:val="nil"/>
+              <w:bottom w:val="nil"/>
+              <w:right w:val="nil"/>
+            </w:tcBorders>
+            <w:shd w:val="clear" w:color="auto" w:fill="auto"/>
+            <w:noWrap/>
+            <w:vAlign w:val="bottom"/>
+            <w:hideMark/>
+          </w:tcPr>
+          <w:p>
+            <w:pPr>
+              <w:autoSpaceDE/>
+              <w:autoSpaceDN/>
+              <w:spacing w:line="240" w:lineRule="auto"/>
+              <w:rPr>
                 <w:color w:val="auto"/>
                 <w:sz w:val="20"/>
                 <w:szCs w:val="20"/>
@@ -8386,7 +8533,7 @@
         </w:tc>
         <w:tc>
           <w:tcPr>
-            <w:tcW w:w="951" w:type="dxa"/>
+            <w:tcW w:w="97" w:type="dxa"/>
             <w:tcBorders>
               <w:top w:val="nil"/>
               <w:left w:val="nil"/>
@@ -8411,9 +8558,14 @@
             </w:pPr>
           </w:p>
         </w:tc>
-        <w:tc>
-          <w:tcPr>
-            <w:tcW w:w="951" w:type="dxa"/>
+      </w:tr>
+      <w:tr>
+        <w:trPr>
+          <w:trHeight w:val="315"/>
+        </w:trPr>
+        <w:tc>
+          <w:tcPr>
+            <w:tcW w:w="4290" w:type="dxa"/>
             <w:tcBorders>
               <w:top w:val="nil"/>
               <w:left w:val="nil"/>
@@ -8431,6 +8583,62 @@
               <w:autoSpaceDN/>
               <w:spacing w:line="240" w:lineRule="auto"/>
               <w:rPr>
+                <w:rFonts w:ascii="Calibri" w:hAnsi="Calibri" w:cs="Calibri"/>
+              </w:rPr>
+            </w:pPr>
+            <w:r>
+              <w:rPr>
+                <w:rFonts w:ascii="Calibri" w:hAnsi="Calibri" w:cs="Calibri"/>
+              </w:rPr>
+              <w:t>Payment Cash</w:t>
+            </w:r>
+          </w:p>
+        </w:tc>
+        <w:tc>
+          <w:tcPr>
+            <w:tcW w:w="97" w:type="dxa"/>
+            <w:tcBorders>
+              <w:top w:val="nil"/>
+              <w:left w:val="nil"/>
+              <w:bottom w:val="nil"/>
+              <w:right w:val="nil"/>
+            </w:tcBorders>
+            <w:shd w:val="clear" w:color="auto" w:fill="auto"/>
+            <w:noWrap/>
+            <w:vAlign w:val="bottom"/>
+            <w:hideMark/>
+          </w:tcPr>
+          <w:p>
+            <w:pPr>
+              <w:autoSpaceDE/>
+              <w:autoSpaceDN/>
+              <w:spacing w:line="240" w:lineRule="auto"/>
+              <w:rPr>
+                <w:rFonts w:ascii="Calibri" w:hAnsi="Calibri" w:cs="Calibri"/>
+              </w:rPr>
+            </w:pPr>
+          </w:p>
+        </w:tc>
+        <w:tc>
+          <w:tcPr>
+            <w:tcW w:w="97" w:type="dxa"/>
+            <w:tcBorders>
+              <w:top w:val="nil"/>
+              <w:left w:val="nil"/>
+              <w:bottom w:val="nil"/>
+              <w:right w:val="nil"/>
+            </w:tcBorders>
+            <w:shd w:val="clear" w:color="auto" w:fill="auto"/>
+            <w:noWrap/>
+            <w:vAlign w:val="bottom"/>
+            <w:hideMark/>
+          </w:tcPr>
+          <w:p>
+            <w:pPr>
+              <w:autoSpaceDE/>
+              <w:autoSpaceDN/>
+              <w:spacing w:line="240" w:lineRule="auto"/>
+              <w:rPr>
                 <w:color w:val="auto"/>
                 <w:sz w:val="20"/>
                 <w:szCs w:val="20"/>
@@ -8440,7 +8648,124 @@
         </w:tc>
         <w:tc>
           <w:tcPr>
-            <w:tcW w:w="116" w:type="dxa"/>
+            <w:tcW w:w="97" w:type="dxa"/>
+            <w:tcBorders>
+              <w:top w:val="nil"/>
+              <w:left w:val="nil"/>
+              <w:bottom w:val="nil"/>
+              <w:right w:val="nil"/>
+            </w:tcBorders>
+            <w:shd w:val="clear" w:color="auto" w:fill="auto"/>
+            <w:noWrap/>
+            <w:vAlign w:val="bottom"/>
+            <w:hideMark/>
+          </w:tcPr>
+          <w:p>
+            <w:pPr>
+              <w:autoSpaceDE/>
+              <w:autoSpaceDN/>
+              <w:spacing w:line="240" w:lineRule="auto"/>
+              <w:rPr>
+                <w:color w:val="auto"/>
+                <w:sz w:val="20"/>
+                <w:szCs w:val="20"/>
+              </w:rPr>
+            </w:pPr>
+          </w:p>
+        </w:tc>
+      </w:tr>
+      <w:tr>
+        <w:trPr>
+          <w:trHeight w:val="315"/>
+        </w:trPr>
+        <w:tc>
+          <w:tcPr>
+            <w:tcW w:w="4290" w:type="dxa"/>
+            <w:tcBorders>
+              <w:top w:val="nil"/>
+              <w:left w:val="nil"/>
+              <w:bottom w:val="nil"/>
+              <w:right w:val="nil"/>
+            </w:tcBorders>
+            <w:shd w:val="clear" w:color="auto" w:fill="auto"/>
+            <w:noWrap/>
+            <w:vAlign w:val="bottom"/>
+            <w:hideMark/>
+          </w:tcPr>
+          <w:p>
+            <w:pPr>
+              <w:autoSpaceDE/>
+              <w:autoSpaceDN/>
+              <w:spacing w:line="240" w:lineRule="auto"/>
+              <w:rPr>
+                <w:rFonts w:ascii="Calibri" w:hAnsi="Calibri" w:cs="Calibri"/>
+              </w:rPr>
+            </w:pPr>
+            <w:proofErr w:type="spellStart"/>
+            <w:r>
+              <w:rPr>
+                <w:rFonts w:ascii="Calibri" w:hAnsi="Calibri" w:cs="Calibri"/>
+              </w:rPr>
+              <w:t>OrderDetail</w:t>
+            </w:r>
+            <w:proofErr w:type="spellEnd"/>
+          </w:p>
+        </w:tc>
+        <w:tc>
+          <w:tcPr>
+            <w:tcW w:w="97" w:type="dxa"/>
+            <w:tcBorders>
+              <w:top w:val="nil"/>
+              <w:left w:val="nil"/>
+              <w:bottom w:val="nil"/>
+              <w:right w:val="nil"/>
+            </w:tcBorders>
+            <w:shd w:val="clear" w:color="auto" w:fill="auto"/>
+            <w:noWrap/>
+            <w:vAlign w:val="bottom"/>
+            <w:hideMark/>
+          </w:tcPr>
+          <w:p>
+            <w:pPr>
+              <w:autoSpaceDE/>
+              <w:autoSpaceDN/>
+              <w:spacing w:line="240" w:lineRule="auto"/>
+              <w:rPr>
+                <w:rFonts w:ascii="Calibri" w:hAnsi="Calibri" w:cs="Calibri"/>
+              </w:rPr>
+            </w:pPr>
+          </w:p>
+        </w:tc>
+        <w:tc>
+          <w:tcPr>
+            <w:tcW w:w="97" w:type="dxa"/>
+            <w:tcBorders>
+              <w:top w:val="nil"/>
+              <w:left w:val="nil"/>
+              <w:bottom w:val="nil"/>
+              <w:right w:val="nil"/>
+            </w:tcBorders>
+            <w:shd w:val="clear" w:color="auto" w:fill="auto"/>
+            <w:noWrap/>
+            <w:vAlign w:val="bottom"/>
+            <w:hideMark/>
+          </w:tcPr>
+          <w:p>
+            <w:pPr>
+              <w:autoSpaceDE/>
+              <w:autoSpaceDN/>
+              <w:spacing w:line="240" w:lineRule="auto"/>
+              <w:rPr>
+                <w:color w:val="auto"/>
+                <w:sz w:val="20"/>
+                <w:szCs w:val="20"/>
+              </w:rPr>
+            </w:pPr>
+          </w:p>
+        </w:tc>
+        <w:tc>
+          <w:tcPr>
+            <w:tcW w:w="97" w:type="dxa"/>
             <w:tcBorders>
               <w:top w:val="nil"/>
               <w:left w:val="nil"/>
@@ -8486,7 +8811,7 @@
 </file>
 
 <file path=word/numbering.xml><?xml version="1.0" encoding="utf-8"?>
-<w:numbering xmlns:wpc="http://schemas.microsoft.com/office/word/2010/wordprocessingCanvas" xmlns:cx="http://schemas.microsoft.com/office/drawing/2014/chartex" xmlns:cx1="http://schemas.microsoft.com/office/drawing/2015/9/8/chartex" xmlns:mc="http://schemas.openxmlformats.org/markup-compatibility/2006" xmlns:o="urn:schemas-microsoft-com:office:office" xmlns:r="http://schemas.openxmlformats.org/officeDocument/2006/relationships" xmlns:m="http://schemas.openxmlformats.org/officeDocument/2006/math" xmlns:v="urn:schemas-microsoft-com:vml" xmlns:wp14="http://schemas.microsoft.com/office/word/2010/wordprocessingDrawing" xmlns:wp="http://schemas.openxmlformats.org/drawingml/2006/wordprocessingDrawing" xmlns:w10="urn:schemas-microsoft-com:office:word" xmlns:w="http://schemas.openxmlformats.org/wordprocessingml/2006/main" xmlns:w14="http://schemas.microsoft.com/office/word/2010/wordml" xmlns:w15="http://schemas.microsoft.com/office/word/2012/wordml" xmlns:w16se="http://schemas.microsoft.com/office/word/2015/wordml/symex" xmlns:wpg="http://schemas.microsoft.com/office/word/2010/wordprocessingGroup" xmlns:wpi="http://schemas.microsoft.com/office/word/2010/wordprocessingInk" xmlns:wne="http://schemas.microsoft.com/office/word/2006/wordml" xmlns:wps="http://schemas.microsoft.com/office/word/2010/wordprocessingShape" mc:Ignorable="w14 w15 w16se wp14">
+<w:numbering xmlns:wpc="http://schemas.microsoft.com/office/word/2010/wordprocessingCanvas" xmlns:cx="http://schemas.microsoft.com/office/drawing/2014/chartex" xmlns:cx1="http://schemas.microsoft.com/office/drawing/2015/9/8/chartex" xmlns:cx2="http://schemas.microsoft.com/office/drawing/2015/10/21/chartex" xmlns:cx3="http://schemas.microsoft.com/office/drawing/2016/5/9/chartex" xmlns:cx4="http://schemas.microsoft.com/office/drawing/2016/5/10/chartex" xmlns:cx5="http://schemas.microsoft.com/office/drawing/2016/5/11/chartex" xmlns:cx6="http://schemas.microsoft.com/office/drawing/2016/5/12/chartex" xmlns:cx7="http://schemas.microsoft.com/office/drawing/2016/5/13/chartex" xmlns:cx8="http://schemas.microsoft.com/office/drawing/2016/5/14/chartex" xmlns:mc="http://schemas.openxmlformats.org/markup-compatibility/2006" xmlns:aink="http://schemas.microsoft.com/office/drawing/2016/ink" xmlns:am3d="http://schemas.microsoft.com/office/drawing/2017/model3d" xmlns:o="urn:schemas-microsoft-com:office:office" xmlns:r="http://schemas.openxmlformats.org/officeDocument/2006/relationships" xmlns:m="http://schemas.openxmlformats.org/officeDocument/2006/math" xmlns:v="urn:schemas-microsoft-com:vml" xmlns:wp14="http://schemas.microsoft.com/office/word/2010/wordprocessingDrawing" xmlns:wp="http://schemas.openxmlformats.org/drawingml/2006/wordprocessingDrawing" xmlns:w10="urn:schemas-microsoft-com:office:word" xmlns:w="http://schemas.openxmlformats.org/wordprocessingml/2006/main" xmlns:w14="http://schemas.microsoft.com/office/word/2010/wordml" xmlns:w15="http://schemas.microsoft.com/office/word/2012/wordml" xmlns:w16cid="http://schemas.microsoft.com/office/word/2016/wordml/cid" xmlns:w16se="http://schemas.microsoft.com/office/word/2015/wordml/symex" xmlns:wpg="http://schemas.microsoft.com/office/word/2010/wordprocessingGroup" xmlns:wpi="http://schemas.microsoft.com/office/word/2010/wordprocessingInk" xmlns:wne="http://schemas.microsoft.com/office/word/2006/wordml" xmlns:wps="http://schemas.microsoft.com/office/word/2010/wordprocessingShape" mc:Ignorable="w14 w15 w16se w16cid wp14">
   <w:abstractNum w:abstractNumId="0" w15:restartNumberingAfterBreak="0">
     <w:nsid w:val="4D0211D1"/>
     <w:multiLevelType w:val="hybridMultilevel"/>
@@ -8747,7 +9072,7 @@
 </file>
 
 <file path=word/styles.xml><?xml version="1.0" encoding="utf-8"?>
-<w:styles xmlns:mc="http://schemas.openxmlformats.org/markup-compatibility/2006" xmlns:r="http://schemas.openxmlformats.org/officeDocument/2006/relationships" xmlns:w="http://schemas.openxmlformats.org/wordprocessingml/2006/main" xmlns:w14="http://schemas.microsoft.com/office/word/2010/wordml" xmlns:w15="http://schemas.microsoft.com/office/word/2012/wordml" xmlns:w16se="http://schemas.microsoft.com/office/word/2015/wordml/symex" mc:Ignorable="w14 w15 w16se">
+<w:styles xmlns:mc="http://schemas.openxmlformats.org/markup-compatibility/2006" xmlns:r="http://schemas.openxmlformats.org/officeDocument/2006/relationships" xmlns:w="http://schemas.openxmlformats.org/wordprocessingml/2006/main" xmlns:w14="http://schemas.microsoft.com/office/word/2010/wordml" xmlns:w15="http://schemas.microsoft.com/office/word/2012/wordml" xmlns:w16cid="http://schemas.microsoft.com/office/word/2016/wordml/cid" xmlns:w16se="http://schemas.microsoft.com/office/word/2015/wordml/symex" mc:Ignorable="w14 w15 w16se w16cid">
   <w:docDefaults>
     <w:rPrDefault>
       <w:rPr>
@@ -8763,7 +9088,7 @@
       </w:pPr>
     </w:pPrDefault>
   </w:docDefaults>
-  <w:latentStyles w:defLockedState="0" w:defUIPriority="99" w:defSemiHidden="0" w:defUnhideWhenUsed="0" w:defQFormat="0" w:count="371">
+  <w:latentStyles w:defLockedState="0" w:defUIPriority="99" w:defSemiHidden="0" w:defUnhideWhenUsed="0" w:defQFormat="0" w:count="375">
     <w:lsdException w:name="Normal" w:uiPriority="0" w:qFormat="1"/>
     <w:lsdException w:name="heading 1" w:uiPriority="9" w:qFormat="1"/>
     <w:lsdException w:name="heading 2" w:semiHidden="1" w:uiPriority="9" w:unhideWhenUsed="1" w:qFormat="1"/>
@@ -8869,7 +9194,6 @@
     <w:lsdException w:name="HTML Sample" w:semiHidden="1" w:unhideWhenUsed="1"/>
     <w:lsdException w:name="HTML Typewriter" w:semiHidden="1" w:unhideWhenUsed="1"/>
     <w:lsdException w:name="HTML Variable" w:semiHidden="1" w:unhideWhenUsed="1"/>
-    <w:lsdException w:name="Normal Table" w:semiHidden="1" w:unhideWhenUsed="1"/>
     <w:lsdException w:name="annotation subject" w:semiHidden="1" w:unhideWhenUsed="1"/>
     <w:lsdException w:name="No List" w:semiHidden="1" w:unhideWhenUsed="1"/>
     <w:lsdException w:name="Outline List 1" w:semiHidden="1" w:unhideWhenUsed="1"/>
@@ -8913,10 +9237,8 @@
     <w:lsdException w:name="Table Elegant" w:semiHidden="1" w:unhideWhenUsed="1"/>
     <w:lsdException w:name="Table Professional" w:semiHidden="1" w:unhideWhenUsed="1"/>
     <w:lsdException w:name="Table Subtle 1" w:semiHidden="1" w:unhideWhenUsed="1"/>
-    <w:lsdException w:name="Table Subtle 2" w:semiHidden="1" w:unhideWhenUsed="1"/>
     <w:lsdException w:name="Table Web 1" w:semiHidden="1" w:unhideWhenUsed="1"/>
     <w:lsdException w:name="Table Web 2" w:semiHidden="1" w:unhideWhenUsed="1"/>
-    <w:lsdException w:name="Table Web 3" w:semiHidden="1" w:unhideWhenUsed="1"/>
     <w:lsdException w:name="Balloon Text" w:semiHidden="1" w:unhideWhenUsed="1"/>
     <w:lsdException w:name="Table Grid" w:uiPriority="39"/>
     <w:lsdException w:name="Table Theme" w:semiHidden="1" w:unhideWhenUsed="1"/>
@@ -9135,6 +9457,10 @@
     <w:lsdException w:name="List Table 5 Dark Accent 6" w:uiPriority="50"/>
     <w:lsdException w:name="List Table 6 Colorful Accent 6" w:uiPriority="51"/>
     <w:lsdException w:name="List Table 7 Colorful Accent 6" w:uiPriority="52"/>
+    <w:lsdException w:name="Mention" w:semiHidden="1" w:unhideWhenUsed="1"/>
+    <w:lsdException w:name="Smart Hyperlink" w:semiHidden="1" w:unhideWhenUsed="1"/>
+    <w:lsdException w:name="Hashtag" w:semiHidden="1" w:unhideWhenUsed="1"/>
+    <w:lsdException w:name="Unresolved Mention" w:semiHidden="1" w:unhideWhenUsed="1"/>
   </w:latentStyles>
   <w:style w:type="paragraph" w:default="1" w:styleId="Normal">
     <w:name w:val="Normal"/>
@@ -9493,7 +9819,7 @@
 </file>
 
 <file path=customXml/itemProps1.xml><?xml version="1.0" encoding="utf-8"?>
-<ds:datastoreItem xmlns:ds="http://schemas.openxmlformats.org/officeDocument/2006/customXml" ds:itemID="{716E98BA-EB0F-4288-B09A-B2FEB496832D}">
+<ds:datastoreItem xmlns:ds="http://schemas.openxmlformats.org/officeDocument/2006/customXml" ds:itemID="{9B9EF10E-C0DE-468B-8121-3BAD58C063E1}">
   <ds:schemaRefs>
     <ds:schemaRef ds:uri="http://schemas.openxmlformats.org/officeDocument/2006/bibliography"/>
   </ds:schemaRefs>

</xml_diff>